<commit_message>
Lesson 10 -- Creative Day 2 -- COMPLETE
 On branch 30_Days_Lost_in_Space
 Your branch is up to date with 'origin/30_Days_Lost_in_Space'.

 Changes to be committed:
	new file:   Lessons/Day_10/Code/Day_10_V2_sketch_nov2a/Day_10_V2_sketch_nov2a.ino
	modified:   Lessons/Day_10/Notes/Notes_Day_10.docx
</commit_message>
<xml_diff>
--- a/Lessons/Day_10/Notes/Notes_Day_10.docx
+++ b/Lessons/Day_10/Notes/Notes_Day_10.docx
@@ -2364,6 +2364,8 @@
         <w:rPr>
           <w:rFonts w:ascii="monospace" w:hAnsi="monospace"/>
           <w:b w:val="false"/>
+          <w:b w:val="false"/>
+          <w:i w:val="false"/>
           <w:i w:val="false"/>
           <w:caps w:val="false"/>
           <w:smallCaps w:val="false"/>
@@ -2395,6 +2397,8 @@
         <w:rPr>
           <w:rFonts w:ascii="monospace" w:hAnsi="monospace"/>
           <w:b w:val="false"/>
+          <w:b w:val="false"/>
+          <w:i w:val="false"/>
           <w:i w:val="false"/>
           <w:caps w:val="false"/>
           <w:smallCaps w:val="false"/>
@@ -2426,6 +2430,8 @@
         <w:rPr>
           <w:rFonts w:ascii="monospace" w:hAnsi="monospace"/>
           <w:b w:val="false"/>
+          <w:b w:val="false"/>
+          <w:i w:val="false"/>
           <w:i w:val="false"/>
           <w:caps w:val="false"/>
           <w:smallCaps w:val="false"/>
@@ -2457,6 +2463,8 @@
         <w:rPr>
           <w:rFonts w:ascii="monospace" w:hAnsi="monospace"/>
           <w:b w:val="false"/>
+          <w:b w:val="false"/>
+          <w:i w:val="false"/>
           <w:i w:val="false"/>
           <w:caps w:val="false"/>
           <w:smallCaps w:val="false"/>
@@ -2488,6 +2496,8 @@
         <w:rPr>
           <w:rFonts w:ascii="monospace" w:hAnsi="monospace"/>
           <w:b w:val="false"/>
+          <w:b w:val="false"/>
+          <w:i w:val="false"/>
           <w:i w:val="false"/>
           <w:caps w:val="false"/>
           <w:smallCaps w:val="false"/>
@@ -2518,6 +2528,8 @@
         <w:rPr>
           <w:rFonts w:ascii="monospace" w:hAnsi="monospace"/>
           <w:b w:val="false"/>
+          <w:b w:val="false"/>
+          <w:i w:val="false"/>
           <w:i w:val="false"/>
           <w:caps w:val="false"/>
           <w:smallCaps w:val="false"/>
@@ -2548,6 +2560,8 @@
         <w:rPr>
           <w:rFonts w:ascii="monospace" w:hAnsi="monospace"/>
           <w:b w:val="false"/>
+          <w:b w:val="false"/>
+          <w:i w:val="false"/>
           <w:i w:val="false"/>
           <w:caps w:val="false"/>
           <w:smallCaps w:val="false"/>
@@ -2581,6 +2595,8 @@
         <w:rPr>
           <w:rFonts w:ascii="monospace" w:hAnsi="monospace"/>
           <w:b w:val="false"/>
+          <w:b w:val="false"/>
+          <w:i w:val="false"/>
           <w:i w:val="false"/>
           <w:caps w:val="false"/>
           <w:smallCaps w:val="false"/>
@@ -2614,6 +2630,8 @@
         <w:rPr>
           <w:rFonts w:ascii="monospace" w:hAnsi="monospace"/>
           <w:b w:val="false"/>
+          <w:b w:val="false"/>
+          <w:i w:val="false"/>
           <w:i w:val="false"/>
           <w:caps w:val="false"/>
           <w:smallCaps w:val="false"/>
@@ -2647,6 +2665,8 @@
         <w:rPr>
           <w:rFonts w:ascii="monospace" w:hAnsi="monospace"/>
           <w:b w:val="false"/>
+          <w:b w:val="false"/>
+          <w:i w:val="false"/>
           <w:i w:val="false"/>
           <w:caps w:val="false"/>
           <w:smallCaps w:val="false"/>
@@ -2680,6 +2700,8 @@
         <w:rPr>
           <w:rFonts w:ascii="monospace" w:hAnsi="monospace"/>
           <w:b w:val="false"/>
+          <w:b w:val="false"/>
+          <w:i w:val="false"/>
           <w:i w:val="false"/>
           <w:caps w:val="false"/>
           <w:smallCaps w:val="false"/>
@@ -2713,6 +2735,8 @@
         <w:rPr>
           <w:rFonts w:ascii="monospace" w:hAnsi="monospace"/>
           <w:b w:val="false"/>
+          <w:b w:val="false"/>
+          <w:i w:val="false"/>
           <w:i w:val="false"/>
           <w:caps w:val="false"/>
           <w:smallCaps w:val="false"/>
@@ -2745,6 +2769,8 @@
         <w:rPr>
           <w:rFonts w:ascii="monospace" w:hAnsi="monospace"/>
           <w:b w:val="false"/>
+          <w:b w:val="false"/>
+          <w:i w:val="false"/>
           <w:i w:val="false"/>
           <w:caps w:val="false"/>
           <w:smallCaps w:val="false"/>
@@ -2778,6 +2804,8 @@
         <w:rPr>
           <w:rFonts w:ascii="monospace" w:hAnsi="monospace"/>
           <w:b w:val="false"/>
+          <w:b w:val="false"/>
+          <w:i w:val="false"/>
           <w:i w:val="false"/>
           <w:caps w:val="false"/>
           <w:smallCaps w:val="false"/>
@@ -2805,6 +2833,8 @@
         <w:rPr>
           <w:rFonts w:ascii="monospace" w:hAnsi="monospace"/>
           <w:b w:val="false"/>
+          <w:b w:val="false"/>
+          <w:i w:val="false"/>
           <w:i w:val="false"/>
           <w:caps w:val="false"/>
           <w:smallCaps w:val="false"/>
@@ -2836,6 +2866,8 @@
         <w:rPr>
           <w:rFonts w:ascii="monospace" w:hAnsi="monospace"/>
           <w:b w:val="false"/>
+          <w:b w:val="false"/>
+          <w:i w:val="false"/>
           <w:i w:val="false"/>
           <w:caps w:val="false"/>
           <w:smallCaps w:val="false"/>
@@ -2867,6 +2899,8 @@
         <w:rPr>
           <w:rFonts w:ascii="monospace" w:hAnsi="monospace"/>
           <w:b w:val="false"/>
+          <w:b w:val="false"/>
+          <w:i w:val="false"/>
           <w:i w:val="false"/>
           <w:caps w:val="false"/>
           <w:smallCaps w:val="false"/>
@@ -2898,6 +2932,8 @@
         <w:rPr>
           <w:rFonts w:ascii="monospace" w:hAnsi="monospace"/>
           <w:b w:val="false"/>
+          <w:b w:val="false"/>
+          <w:i w:val="false"/>
           <w:i w:val="false"/>
           <w:caps w:val="false"/>
           <w:smallCaps w:val="false"/>
@@ -5929,6 +5965,94 @@
       <w:r>
         <w:rPr/>
         <w:t>You’re doing an incredible job navigating these challenges, Explorer! Each tweak and adjustment brings you closer to mastering your systems and getting that pirate back to the mothership. 🛸🌟 Let me know if you need further assistance or want to tackle the next mission. Onward to more adventures!</w:t>
+      </w:r>
+    </w:p>
+    <w:p>
+      <w:pPr>
+        <w:pStyle w:val="Normal"/>
+        <w:spacing w:before="0" w:after="160"/>
+        <w:rPr/>
+      </w:pPr>
+      <w:r>
+        <w:rPr/>
+      </w:r>
+    </w:p>
+    <w:p>
+      <w:pPr>
+        <w:pStyle w:val="Normal"/>
+        <w:spacing w:before="0" w:after="160"/>
+        <w:rPr/>
+      </w:pPr>
+      <w:r>
+        <w:rPr/>
+      </w:r>
+      <w:r>
+        <w:br w:type="page"/>
+      </w:r>
+    </w:p>
+    <w:p>
+      <w:pPr>
+        <w:pStyle w:val="Normal"/>
+        <w:spacing w:before="0" w:after="160"/>
+        <w:rPr/>
+      </w:pPr>
+      <w:r>
+        <w:rPr/>
+      </w:r>
+    </w:p>
+    <w:p>
+      <w:pPr>
+        <w:pStyle w:val="Normal"/>
+        <w:spacing w:before="0" w:after="160"/>
+        <w:rPr/>
+      </w:pPr>
+      <w:r>
+        <w:rPr/>
+        <w:drawing>
+          <wp:anchor behindDoc="0" distT="0" distB="0" distL="0" distR="0" simplePos="0" locked="0" layoutInCell="0" allowOverlap="1" relativeHeight="4">
+            <wp:simplePos x="0" y="0"/>
+            <wp:positionH relativeFrom="column">
+              <wp:align>center</wp:align>
+            </wp:positionH>
+            <wp:positionV relativeFrom="paragraph">
+              <wp:posOffset>635</wp:posOffset>
+            </wp:positionV>
+            <wp:extent cx="5943600" cy="6648450"/>
+            <wp:effectExtent l="0" t="0" r="0" b="0"/>
+            <wp:wrapSquare wrapText="largest"/>
+            <wp:docPr id="3" name="Image1" descr=""/>
+            <wp:cNvGraphicFramePr>
+              <a:graphicFrameLocks xmlns:a="http://schemas.openxmlformats.org/drawingml/2006/main" noChangeAspect="1"/>
+            </wp:cNvGraphicFramePr>
+            <a:graphic xmlns:a="http://schemas.openxmlformats.org/drawingml/2006/main">
+              <a:graphicData uri="http://schemas.openxmlformats.org/drawingml/2006/picture">
+                <pic:pic xmlns:pic="http://schemas.openxmlformats.org/drawingml/2006/picture">
+                  <pic:nvPicPr>
+                    <pic:cNvPr id="3" name="Image1" descr=""/>
+                    <pic:cNvPicPr>
+                      <a:picLocks noChangeAspect="1" noChangeArrowheads="1"/>
+                    </pic:cNvPicPr>
+                  </pic:nvPicPr>
+                  <pic:blipFill>
+                    <a:blip r:embed="rId4"/>
+                    <a:stretch>
+                      <a:fillRect/>
+                    </a:stretch>
+                  </pic:blipFill>
+                  <pic:spPr bwMode="auto">
+                    <a:xfrm>
+                      <a:off x="0" y="0"/>
+                      <a:ext cx="5943600" cy="6648450"/>
+                    </a:xfrm>
+                    <a:prstGeom prst="rect">
+                      <a:avLst/>
+                    </a:prstGeom>
+                  </pic:spPr>
+                </pic:pic>
+              </a:graphicData>
+            </a:graphic>
+          </wp:anchor>
+        </w:drawing>
       </w:r>
     </w:p>
     <w:sectPr>
@@ -6346,6 +6470,7 @@
     <w:qFormat/>
     <w:pPr>
       <w:widowControl/>
+      <w:suppressAutoHyphens w:val="true"/>
       <w:bidi w:val="0"/>
       <w:spacing w:lineRule="auto" w:line="259" w:before="0" w:after="160"/>
       <w:jc w:val="left"/>

</xml_diff>